<commit_message>
improvements on Audition sheduling
</commit_message>
<xml_diff>
--- a/Relatório AEDA.docx
+++ b/Relatório AEDA.docx
@@ -2230,1274 +2230,1293 @@
           <w:sz w:val="24"/>
           <w:szCs w:val="24"/>
         </w:rPr>
-        <w:t xml:space="preserve"> vhkbjln</w:t>
+        <w:t xml:space="preserve"> </w:t>
+      </w:r>
+      <w:proofErr w:type="spellStart"/>
+      <w:r>
+        <w:rPr>
+          <w:rFonts w:ascii="Times New Roman"/>
+          <w:sz w:val="24"/>
+          <w:szCs w:val="24"/>
+        </w:rPr>
+        <w:t>vhkbjln</w:t>
+      </w:r>
+      <w:proofErr w:type="spellEnd"/>
+    </w:p>
+    <w:p>
+      <w:pPr>
+        <w:spacing w:line="360" w:lineRule="auto"/>
+        <w:jc w:val="both"/>
+        <w:rPr>
+          <w:rFonts w:ascii="Times New Roman"/>
+          <w:sz w:val="24"/>
+          <w:szCs w:val="24"/>
+          <w:u w:val="single"/>
+        </w:rPr>
+      </w:pPr>
+      <w:r>
+        <w:rPr>
+          <w:rFonts w:ascii="Times New Roman"/>
+          <w:sz w:val="24"/>
+          <w:szCs w:val="24"/>
+        </w:rPr>
+        <w:t xml:space="preserve">Para além de </w:t>
+      </w:r>
+      <w:proofErr w:type="spellStart"/>
+      <w:r>
+        <w:rPr>
+          <w:rFonts w:ascii="Times New Roman"/>
+          <w:sz w:val="24"/>
+          <w:szCs w:val="24"/>
+        </w:rPr>
+        <w:t>befeferfeefe</w:t>
+      </w:r>
+      <w:proofErr w:type="spellEnd"/>
+      <w:r>
+        <w:rPr>
+          <w:rFonts w:ascii="Times New Roman"/>
+          <w:sz w:val="24"/>
+          <w:szCs w:val="24"/>
+        </w:rPr>
+        <w:t xml:space="preserve"> usamos as </w:t>
+      </w:r>
+      <w:proofErr w:type="spellStart"/>
+      <w:r>
+        <w:rPr>
+          <w:rFonts w:ascii="Times New Roman"/>
+          <w:sz w:val="24"/>
+          <w:szCs w:val="24"/>
+        </w:rPr>
+        <w:t>as</w:t>
+      </w:r>
+      <w:proofErr w:type="spellEnd"/>
+      <w:r>
+        <w:rPr>
+          <w:rFonts w:ascii="Times New Roman"/>
+          <w:sz w:val="24"/>
+          <w:szCs w:val="24"/>
+        </w:rPr>
+        <w:t xml:space="preserve"> funções </w:t>
+      </w:r>
+      <w:proofErr w:type="spellStart"/>
+      <w:r>
+        <w:rPr>
+          <w:rFonts w:ascii="Times New Roman"/>
+          <w:sz w:val="24"/>
+          <w:szCs w:val="24"/>
+        </w:rPr>
+        <w:t>xxx</w:t>
+      </w:r>
+      <w:proofErr w:type="spellEnd"/>
+      <w:r>
+        <w:rPr>
+          <w:rFonts w:ascii="Times New Roman"/>
+          <w:sz w:val="24"/>
+          <w:szCs w:val="24"/>
+        </w:rPr>
+        <w:t xml:space="preserve"> e </w:t>
+      </w:r>
+      <w:proofErr w:type="spellStart"/>
+      <w:r>
+        <w:rPr>
+          <w:rFonts w:ascii="Times New Roman"/>
+          <w:sz w:val="24"/>
+          <w:szCs w:val="24"/>
+        </w:rPr>
+        <w:t>xxxxxx</w:t>
+      </w:r>
+      <w:proofErr w:type="spellEnd"/>
+      <w:r>
+        <w:rPr>
+          <w:rFonts w:ascii="Times New Roman"/>
+          <w:sz w:val="24"/>
+          <w:szCs w:val="24"/>
+        </w:rPr>
+        <w:t xml:space="preserve">, com as quais acedemos e alteramos </w:t>
+      </w:r>
+      <w:proofErr w:type="spellStart"/>
+      <w:r>
+        <w:rPr>
+          <w:rFonts w:ascii="Times New Roman"/>
+          <w:sz w:val="24"/>
+          <w:szCs w:val="24"/>
+        </w:rPr>
+        <w:t>brgergerfvgefrvre</w:t>
+      </w:r>
+      <w:proofErr w:type="spellEnd"/>
+      <w:r>
+        <w:rPr>
+          <w:rFonts w:ascii="Times New Roman"/>
+          <w:sz w:val="24"/>
+          <w:szCs w:val="24"/>
+        </w:rPr>
+        <w:t>.</w:t>
+      </w:r>
+    </w:p>
+    <w:p>
+      <w:pPr>
+        <w:spacing w:line="360" w:lineRule="auto"/>
+        <w:jc w:val="both"/>
+        <w:rPr>
+          <w:rFonts w:ascii="Times New Roman"/>
+          <w:b/>
+          <w:sz w:val="24"/>
+          <w:szCs w:val="24"/>
+        </w:rPr>
+      </w:pPr>
+    </w:p>
+    <w:p>
+      <w:pPr>
+        <w:spacing w:line="360" w:lineRule="auto"/>
+        <w:jc w:val="both"/>
+        <w:rPr>
+          <w:rFonts w:ascii="Times New Roman"/>
+          <w:b/>
+          <w:sz w:val="24"/>
+          <w:szCs w:val="24"/>
+        </w:rPr>
+      </w:pPr>
+    </w:p>
+    <w:p>
+      <w:pPr>
+        <w:spacing w:line="360" w:lineRule="auto"/>
+        <w:jc w:val="both"/>
+        <w:rPr>
+          <w:rFonts w:ascii="Times New Roman"/>
+          <w:b/>
+          <w:sz w:val="24"/>
+          <w:szCs w:val="24"/>
+        </w:rPr>
+      </w:pPr>
+    </w:p>
+    <w:p>
+      <w:pPr>
+        <w:spacing w:line="360" w:lineRule="auto"/>
+        <w:jc w:val="both"/>
+        <w:rPr>
+          <w:rFonts w:ascii="Times New Roman"/>
+          <w:b/>
+          <w:sz w:val="24"/>
+          <w:szCs w:val="24"/>
+        </w:rPr>
+      </w:pPr>
+    </w:p>
+    <w:p>
+      <w:pPr>
+        <w:spacing w:line="360" w:lineRule="auto"/>
+        <w:jc w:val="both"/>
+        <w:rPr>
+          <w:rFonts w:ascii="Times New Roman"/>
+          <w:b/>
+          <w:sz w:val="24"/>
+          <w:szCs w:val="24"/>
+        </w:rPr>
+      </w:pPr>
+    </w:p>
+    <w:p>
+      <w:pPr>
+        <w:spacing w:line="360" w:lineRule="auto"/>
+        <w:jc w:val="both"/>
+        <w:rPr>
+          <w:rFonts w:ascii="Times New Roman"/>
+          <w:b/>
+          <w:sz w:val="24"/>
+          <w:szCs w:val="24"/>
+        </w:rPr>
+      </w:pPr>
+    </w:p>
+    <w:p>
+      <w:pPr>
+        <w:spacing w:line="360" w:lineRule="auto"/>
+        <w:jc w:val="both"/>
+        <w:rPr>
+          <w:rFonts w:ascii="Times New Roman"/>
+          <w:b/>
+          <w:sz w:val="24"/>
+          <w:szCs w:val="24"/>
+        </w:rPr>
+      </w:pPr>
+    </w:p>
+    <w:p>
+      <w:pPr>
+        <w:spacing w:line="360" w:lineRule="auto"/>
+        <w:jc w:val="both"/>
+        <w:rPr>
+          <w:rFonts w:ascii="Times New Roman"/>
+          <w:b/>
+          <w:sz w:val="24"/>
+          <w:szCs w:val="24"/>
+        </w:rPr>
+      </w:pPr>
+    </w:p>
+    <w:p>
+      <w:pPr>
+        <w:spacing w:line="360" w:lineRule="auto"/>
+        <w:jc w:val="both"/>
+        <w:rPr>
+          <w:rFonts w:ascii="Times New Roman"/>
+          <w:b/>
+          <w:sz w:val="24"/>
+          <w:szCs w:val="24"/>
+        </w:rPr>
+      </w:pPr>
+    </w:p>
+    <w:p>
+      <w:pPr>
+        <w:spacing w:line="360" w:lineRule="auto"/>
+        <w:jc w:val="both"/>
+        <w:rPr>
+          <w:rFonts w:ascii="Times New Roman"/>
+          <w:b/>
+          <w:sz w:val="24"/>
+          <w:szCs w:val="24"/>
+        </w:rPr>
+      </w:pPr>
+    </w:p>
+    <w:p>
+      <w:pPr>
+        <w:spacing w:line="360" w:lineRule="auto"/>
+        <w:jc w:val="both"/>
+        <w:rPr>
+          <w:rFonts w:ascii="Times New Roman"/>
+          <w:b/>
+          <w:sz w:val="24"/>
+          <w:szCs w:val="24"/>
+        </w:rPr>
+      </w:pPr>
+    </w:p>
+    <w:p>
+      <w:pPr>
+        <w:spacing w:line="360" w:lineRule="auto"/>
+        <w:jc w:val="both"/>
+        <w:rPr>
+          <w:rFonts w:ascii="Times New Roman"/>
+          <w:b/>
+          <w:sz w:val="24"/>
+          <w:szCs w:val="24"/>
+        </w:rPr>
+      </w:pPr>
+    </w:p>
+    <w:p>
+      <w:pPr>
+        <w:spacing w:line="360" w:lineRule="auto"/>
+        <w:jc w:val="both"/>
+        <w:rPr>
+          <w:rFonts w:ascii="Times New Roman"/>
+          <w:b/>
+          <w:sz w:val="24"/>
+          <w:szCs w:val="24"/>
+        </w:rPr>
+      </w:pPr>
+    </w:p>
+    <w:p>
+      <w:pPr>
+        <w:spacing w:line="360" w:lineRule="auto"/>
+        <w:jc w:val="both"/>
+        <w:rPr>
+          <w:rFonts w:ascii="Times New Roman"/>
+          <w:b/>
+          <w:sz w:val="24"/>
+          <w:szCs w:val="24"/>
+        </w:rPr>
+      </w:pPr>
+      <w:r>
+        <w:rPr>
+          <w:rFonts w:ascii="Times New Roman"/>
+          <w:b/>
+          <w:sz w:val="24"/>
+          <w:szCs w:val="24"/>
+        </w:rPr>
+        <w:t>GESTÃO DE TEMPO</w:t>
+      </w:r>
+    </w:p>
+    <w:p>
+      <w:pPr>
+        <w:spacing w:line="360" w:lineRule="auto"/>
+        <w:jc w:val="both"/>
+        <w:rPr>
+          <w:rFonts w:ascii="Times New Roman"/>
+          <w:b/>
+          <w:sz w:val="24"/>
+          <w:szCs w:val="24"/>
+        </w:rPr>
+      </w:pPr>
+    </w:p>
+    <w:p>
+      <w:pPr>
+        <w:spacing w:line="360" w:lineRule="auto"/>
+        <w:jc w:val="both"/>
+        <w:rPr>
+          <w:rFonts w:ascii="Times New Roman"/>
+          <w:b/>
+          <w:sz w:val="24"/>
+          <w:szCs w:val="24"/>
+        </w:rPr>
+      </w:pPr>
+    </w:p>
+    <w:p>
+      <w:pPr>
+        <w:spacing w:line="360" w:lineRule="auto"/>
+        <w:jc w:val="both"/>
+        <w:rPr>
+          <w:rFonts w:ascii="Times New Roman"/>
+          <w:b/>
+          <w:sz w:val="24"/>
+          <w:szCs w:val="24"/>
+        </w:rPr>
+      </w:pPr>
+    </w:p>
+    <w:p>
+      <w:pPr>
+        <w:spacing w:line="360" w:lineRule="auto"/>
+        <w:jc w:val="both"/>
+        <w:rPr>
+          <w:rFonts w:ascii="Times New Roman"/>
+          <w:b/>
+          <w:sz w:val="24"/>
+          <w:szCs w:val="24"/>
+        </w:rPr>
+      </w:pPr>
+    </w:p>
+    <w:p>
+      <w:pPr>
+        <w:spacing w:line="360" w:lineRule="auto"/>
+        <w:jc w:val="both"/>
+        <w:rPr>
+          <w:rFonts w:ascii="Times New Roman"/>
+          <w:b/>
+          <w:sz w:val="24"/>
+          <w:szCs w:val="24"/>
+        </w:rPr>
+      </w:pPr>
+    </w:p>
+    <w:p>
+      <w:pPr>
+        <w:spacing w:line="360" w:lineRule="auto"/>
+        <w:jc w:val="both"/>
+        <w:rPr>
+          <w:rFonts w:ascii="Times New Roman"/>
+          <w:b/>
+          <w:sz w:val="24"/>
+          <w:szCs w:val="24"/>
+        </w:rPr>
+      </w:pPr>
+    </w:p>
+    <w:p>
+      <w:pPr>
+        <w:spacing w:line="360" w:lineRule="auto"/>
+        <w:jc w:val="both"/>
+        <w:rPr>
+          <w:rFonts w:ascii="Times New Roman"/>
+          <w:b/>
+          <w:sz w:val="24"/>
+          <w:szCs w:val="24"/>
+        </w:rPr>
+      </w:pPr>
+    </w:p>
+    <w:p>
+      <w:pPr>
+        <w:spacing w:line="360" w:lineRule="auto"/>
+        <w:jc w:val="both"/>
+        <w:rPr>
+          <w:rFonts w:ascii="Times New Roman"/>
+          <w:b/>
+          <w:sz w:val="24"/>
+          <w:szCs w:val="24"/>
+        </w:rPr>
+      </w:pPr>
+    </w:p>
+    <w:p>
+      <w:pPr>
+        <w:spacing w:line="360" w:lineRule="auto"/>
+        <w:jc w:val="both"/>
+        <w:rPr>
+          <w:rFonts w:ascii="Times New Roman"/>
+          <w:b/>
+          <w:sz w:val="24"/>
+          <w:szCs w:val="24"/>
+        </w:rPr>
+      </w:pPr>
+      <w:r>
+        <w:rPr>
+          <w:rFonts w:ascii="Times New Roman"/>
+          <w:b/>
+          <w:sz w:val="24"/>
+          <w:szCs w:val="24"/>
+        </w:rPr>
+        <w:t>PROCESSAMENTO DAS FASES</w:t>
+      </w:r>
+    </w:p>
+    <w:p>
+      <w:pPr>
+        <w:spacing w:line="360" w:lineRule="auto"/>
+        <w:jc w:val="both"/>
+        <w:rPr>
+          <w:rFonts w:ascii="Times New Roman"/>
+          <w:b/>
+          <w:sz w:val="24"/>
+          <w:szCs w:val="24"/>
+        </w:rPr>
+      </w:pPr>
+    </w:p>
+    <w:p>
+      <w:pPr>
+        <w:spacing w:line="360" w:lineRule="auto"/>
+        <w:jc w:val="both"/>
+        <w:rPr>
+          <w:rFonts w:ascii="Times New Roman"/>
+          <w:b/>
+          <w:sz w:val="24"/>
+          <w:szCs w:val="24"/>
+        </w:rPr>
+      </w:pPr>
+    </w:p>
+    <w:p>
+      <w:pPr>
+        <w:spacing w:line="360" w:lineRule="auto"/>
+        <w:jc w:val="both"/>
+        <w:rPr>
+          <w:rFonts w:ascii="Times New Roman"/>
+          <w:b/>
+          <w:sz w:val="24"/>
+          <w:szCs w:val="24"/>
+        </w:rPr>
+      </w:pPr>
+    </w:p>
+    <w:p>
+      <w:pPr>
+        <w:spacing w:line="360" w:lineRule="auto"/>
+        <w:jc w:val="both"/>
+        <w:rPr>
+          <w:rFonts w:ascii="Times New Roman"/>
+          <w:b/>
+          <w:sz w:val="24"/>
+          <w:szCs w:val="24"/>
+        </w:rPr>
+      </w:pPr>
+    </w:p>
+    <w:p>
+      <w:pPr>
+        <w:spacing w:line="360" w:lineRule="auto"/>
+        <w:jc w:val="both"/>
+        <w:rPr>
+          <w:rFonts w:ascii="Times New Roman"/>
+          <w:b/>
+          <w:sz w:val="24"/>
+          <w:szCs w:val="24"/>
+        </w:rPr>
+      </w:pPr>
+    </w:p>
+    <w:p>
+      <w:pPr>
+        <w:spacing w:line="360" w:lineRule="auto"/>
+        <w:jc w:val="both"/>
+        <w:rPr>
+          <w:rFonts w:ascii="Times New Roman"/>
+          <w:b/>
+          <w:sz w:val="24"/>
+          <w:szCs w:val="24"/>
+        </w:rPr>
+      </w:pPr>
+    </w:p>
+    <w:p>
+      <w:pPr>
+        <w:spacing w:line="360" w:lineRule="auto"/>
+        <w:jc w:val="both"/>
+        <w:rPr>
+          <w:rFonts w:ascii="Times New Roman"/>
+          <w:b/>
+          <w:sz w:val="24"/>
+          <w:szCs w:val="24"/>
+        </w:rPr>
+      </w:pPr>
+    </w:p>
+    <w:p>
+      <w:pPr>
+        <w:spacing w:line="360" w:lineRule="auto"/>
+        <w:jc w:val="both"/>
+        <w:rPr>
+          <w:rFonts w:ascii="Times New Roman"/>
+          <w:b/>
+          <w:sz w:val="24"/>
+          <w:szCs w:val="24"/>
+        </w:rPr>
+      </w:pPr>
+    </w:p>
+    <w:p>
+      <w:pPr>
+        <w:spacing w:line="360" w:lineRule="auto"/>
+        <w:jc w:val="both"/>
+        <w:rPr>
+          <w:rFonts w:ascii="Times New Roman"/>
+          <w:b/>
+          <w:sz w:val="24"/>
+          <w:szCs w:val="24"/>
+        </w:rPr>
+      </w:pPr>
+    </w:p>
+    <w:p>
+      <w:pPr>
+        <w:spacing w:line="360" w:lineRule="auto"/>
+        <w:jc w:val="both"/>
+        <w:rPr>
+          <w:rFonts w:ascii="Times New Roman"/>
+          <w:b/>
+          <w:sz w:val="24"/>
+          <w:szCs w:val="24"/>
+        </w:rPr>
+      </w:pPr>
+    </w:p>
+    <w:p>
+      <w:pPr>
+        <w:spacing w:line="360" w:lineRule="auto"/>
+        <w:jc w:val="both"/>
+        <w:rPr>
+          <w:rFonts w:ascii="Times New Roman"/>
+          <w:b/>
+          <w:sz w:val="24"/>
+          <w:szCs w:val="24"/>
+        </w:rPr>
+      </w:pPr>
+    </w:p>
+    <w:p>
+      <w:pPr>
+        <w:spacing w:line="360" w:lineRule="auto"/>
+        <w:jc w:val="both"/>
+        <w:rPr>
+          <w:rFonts w:ascii="Times New Roman"/>
+          <w:b/>
+          <w:sz w:val="24"/>
+          <w:szCs w:val="24"/>
+        </w:rPr>
+      </w:pPr>
+    </w:p>
+    <w:p>
+      <w:pPr>
+        <w:spacing w:line="360" w:lineRule="auto"/>
+        <w:jc w:val="both"/>
+        <w:rPr>
+          <w:rFonts w:ascii="Times New Roman"/>
+          <w:b/>
+          <w:sz w:val="24"/>
+          <w:szCs w:val="24"/>
+        </w:rPr>
+      </w:pPr>
+    </w:p>
+    <w:p>
+      <w:pPr>
+        <w:spacing w:line="360" w:lineRule="auto"/>
+        <w:jc w:val="both"/>
+        <w:rPr>
+          <w:rFonts w:ascii="Times New Roman"/>
+          <w:b/>
+          <w:sz w:val="24"/>
+          <w:szCs w:val="24"/>
+        </w:rPr>
+      </w:pPr>
+      <w:r>
+        <w:rPr>
+          <w:rFonts w:ascii="Times New Roman"/>
+          <w:b/>
+          <w:sz w:val="24"/>
+          <w:szCs w:val="24"/>
+        </w:rPr>
+        <w:t>SISTEMA DE CLASSIFICAÇÃO DOS CANDIDATOS</w:t>
+      </w:r>
+    </w:p>
+    <w:p>
+      <w:pPr>
+        <w:spacing w:line="360" w:lineRule="auto"/>
+        <w:jc w:val="both"/>
+        <w:rPr>
+          <w:rFonts w:ascii="Times New Roman"/>
+          <w:b/>
+          <w:sz w:val="24"/>
+          <w:szCs w:val="24"/>
+        </w:rPr>
+      </w:pPr>
+    </w:p>
+    <w:p>
+      <w:pPr>
+        <w:spacing w:line="360" w:lineRule="auto"/>
+        <w:jc w:val="both"/>
+        <w:rPr>
+          <w:rFonts w:ascii="Times New Roman"/>
+          <w:b/>
+          <w:sz w:val="24"/>
+          <w:szCs w:val="24"/>
+        </w:rPr>
+      </w:pPr>
+    </w:p>
+    <w:p>
+      <w:pPr>
+        <w:spacing w:line="360" w:lineRule="auto"/>
+        <w:jc w:val="both"/>
+        <w:rPr>
+          <w:rFonts w:ascii="Times New Roman"/>
+          <w:b/>
+          <w:sz w:val="24"/>
+          <w:szCs w:val="24"/>
+        </w:rPr>
+      </w:pPr>
+    </w:p>
+    <w:p>
+      <w:pPr>
+        <w:spacing w:line="360" w:lineRule="auto"/>
+        <w:jc w:val="both"/>
+        <w:rPr>
+          <w:rFonts w:ascii="Times New Roman"/>
+          <w:b/>
+          <w:sz w:val="24"/>
+          <w:szCs w:val="24"/>
+        </w:rPr>
+      </w:pPr>
+    </w:p>
+    <w:p>
+      <w:pPr>
+        <w:spacing w:line="360" w:lineRule="auto"/>
+        <w:jc w:val="both"/>
+        <w:rPr>
+          <w:rFonts w:ascii="Times New Roman"/>
+          <w:b/>
+          <w:sz w:val="24"/>
+          <w:szCs w:val="24"/>
+        </w:rPr>
+      </w:pPr>
+    </w:p>
+    <w:p>
+      <w:pPr>
+        <w:spacing w:line="360" w:lineRule="auto"/>
+        <w:jc w:val="both"/>
+        <w:rPr>
+          <w:rFonts w:ascii="Times New Roman"/>
+          <w:b/>
+          <w:sz w:val="24"/>
+          <w:szCs w:val="24"/>
+        </w:rPr>
+      </w:pPr>
+    </w:p>
+    <w:p>
+      <w:pPr>
+        <w:spacing w:line="360" w:lineRule="auto"/>
+        <w:jc w:val="both"/>
+        <w:rPr>
+          <w:rFonts w:ascii="Times New Roman"/>
+          <w:b/>
+          <w:sz w:val="24"/>
+          <w:szCs w:val="24"/>
+        </w:rPr>
+      </w:pPr>
+    </w:p>
+    <w:p>
+      <w:pPr>
+        <w:spacing w:line="360" w:lineRule="auto"/>
+        <w:jc w:val="both"/>
+        <w:rPr>
+          <w:rFonts w:ascii="Times New Roman"/>
+          <w:b/>
+          <w:sz w:val="24"/>
+          <w:szCs w:val="24"/>
+        </w:rPr>
+      </w:pPr>
+    </w:p>
+    <w:p>
+      <w:pPr>
+        <w:spacing w:line="360" w:lineRule="auto"/>
+        <w:jc w:val="both"/>
+        <w:rPr>
+          <w:rFonts w:ascii="Times New Roman"/>
+          <w:b/>
+          <w:sz w:val="24"/>
+          <w:szCs w:val="24"/>
+        </w:rPr>
+      </w:pPr>
+    </w:p>
+    <w:p>
+      <w:pPr>
+        <w:spacing w:line="360" w:lineRule="auto"/>
+        <w:jc w:val="both"/>
+        <w:rPr>
+          <w:rFonts w:ascii="Times New Roman"/>
+          <w:b/>
+          <w:sz w:val="24"/>
+          <w:szCs w:val="24"/>
+        </w:rPr>
+      </w:pPr>
+    </w:p>
+    <w:p>
+      <w:pPr>
+        <w:spacing w:line="360" w:lineRule="auto"/>
+        <w:jc w:val="both"/>
+        <w:rPr>
+          <w:rFonts w:ascii="Times New Roman"/>
+          <w:b/>
+          <w:sz w:val="24"/>
+          <w:szCs w:val="24"/>
+        </w:rPr>
+      </w:pPr>
+    </w:p>
+    <w:p>
+      <w:pPr>
+        <w:spacing w:line="360" w:lineRule="auto"/>
+        <w:jc w:val="both"/>
+        <w:rPr>
+          <w:rFonts w:ascii="Times New Roman"/>
+          <w:b/>
+          <w:sz w:val="24"/>
+          <w:szCs w:val="24"/>
+        </w:rPr>
+      </w:pPr>
+    </w:p>
+    <w:p>
+      <w:pPr>
+        <w:spacing w:line="360" w:lineRule="auto"/>
+        <w:jc w:val="both"/>
+        <w:rPr>
+          <w:rFonts w:ascii="Times New Roman"/>
+          <w:b/>
+          <w:sz w:val="24"/>
+          <w:szCs w:val="24"/>
+        </w:rPr>
+      </w:pPr>
+      <w:r>
+        <w:rPr>
+          <w:rFonts w:ascii="Times New Roman"/>
+          <w:b/>
+          <w:sz w:val="24"/>
+          <w:szCs w:val="24"/>
+        </w:rPr>
+        <w:t>OUTRAS FUNÇÕES UTEIS</w:t>
+      </w:r>
+    </w:p>
+    <w:p>
+      <w:pPr>
+        <w:spacing w:line="360" w:lineRule="auto"/>
+        <w:jc w:val="both"/>
+        <w:rPr>
+          <w:rFonts w:ascii="Times New Roman"/>
+          <w:b/>
+          <w:sz w:val="24"/>
+          <w:szCs w:val="24"/>
+        </w:rPr>
+      </w:pPr>
+    </w:p>
+    <w:p>
+      <w:pPr>
+        <w:spacing w:line="360" w:lineRule="auto"/>
+        <w:jc w:val="both"/>
+        <w:rPr>
+          <w:rFonts w:ascii="Times New Roman"/>
+          <w:b/>
+          <w:sz w:val="24"/>
+          <w:szCs w:val="24"/>
+        </w:rPr>
+      </w:pPr>
+    </w:p>
+    <w:p>
+      <w:pPr>
+        <w:spacing w:line="360" w:lineRule="auto"/>
+        <w:jc w:val="both"/>
+        <w:rPr>
+          <w:rFonts w:ascii="Times New Roman"/>
+          <w:b/>
+          <w:sz w:val="24"/>
+          <w:szCs w:val="24"/>
+        </w:rPr>
+      </w:pPr>
+    </w:p>
+    <w:p>
+      <w:pPr>
+        <w:spacing w:line="360" w:lineRule="auto"/>
+        <w:jc w:val="both"/>
+        <w:rPr>
+          <w:rFonts w:ascii="Times New Roman"/>
+          <w:b/>
+          <w:sz w:val="24"/>
+          <w:szCs w:val="24"/>
+        </w:rPr>
+      </w:pPr>
+    </w:p>
+    <w:p>
+      <w:pPr>
+        <w:spacing w:line="360" w:lineRule="auto"/>
+        <w:jc w:val="both"/>
+        <w:rPr>
+          <w:rFonts w:ascii="Times New Roman"/>
+          <w:b/>
+          <w:sz w:val="24"/>
+          <w:szCs w:val="24"/>
+        </w:rPr>
+      </w:pPr>
+    </w:p>
+    <w:p>
+      <w:pPr>
+        <w:spacing w:line="360" w:lineRule="auto"/>
+        <w:jc w:val="both"/>
+        <w:rPr>
+          <w:rFonts w:ascii="Times New Roman"/>
+          <w:b/>
+          <w:sz w:val="24"/>
+          <w:szCs w:val="24"/>
+        </w:rPr>
+      </w:pPr>
+    </w:p>
+    <w:p>
+      <w:pPr>
+        <w:spacing w:line="360" w:lineRule="auto"/>
+        <w:jc w:val="both"/>
+        <w:rPr>
+          <w:rFonts w:ascii="Times New Roman"/>
+          <w:b/>
+          <w:sz w:val="24"/>
+          <w:szCs w:val="24"/>
+        </w:rPr>
+      </w:pPr>
+    </w:p>
+    <w:p>
+      <w:pPr>
+        <w:spacing w:line="360" w:lineRule="auto"/>
+        <w:jc w:val="both"/>
+        <w:rPr>
+          <w:rFonts w:ascii="Times New Roman"/>
+          <w:b/>
+          <w:sz w:val="24"/>
+          <w:szCs w:val="24"/>
+        </w:rPr>
+      </w:pPr>
+    </w:p>
+    <w:p>
+      <w:pPr>
+        <w:spacing w:line="360" w:lineRule="auto"/>
+        <w:jc w:val="both"/>
+        <w:rPr>
+          <w:rFonts w:ascii="Times New Roman"/>
+          <w:b/>
+          <w:sz w:val="24"/>
+          <w:szCs w:val="24"/>
+        </w:rPr>
+      </w:pPr>
+    </w:p>
+    <w:p>
+      <w:pPr>
+        <w:spacing w:line="360" w:lineRule="auto"/>
+        <w:jc w:val="both"/>
+        <w:rPr>
+          <w:rFonts w:ascii="Times New Roman"/>
+          <w:b/>
+          <w:sz w:val="24"/>
+          <w:szCs w:val="24"/>
+        </w:rPr>
+      </w:pPr>
+      <w:r>
+        <w:rPr>
+          <w:rFonts w:ascii="Times New Roman"/>
+          <w:b/>
+          <w:sz w:val="24"/>
+          <w:szCs w:val="24"/>
+        </w:rPr>
+        <w:t>INTERFACE</w:t>
+      </w:r>
+    </w:p>
+    <w:p>
+      <w:pPr>
+        <w:spacing w:line="360" w:lineRule="auto"/>
+        <w:jc w:val="both"/>
+        <w:rPr>
+          <w:rFonts w:ascii="Times New Roman"/>
+          <w:b/>
+          <w:sz w:val="24"/>
+          <w:szCs w:val="24"/>
+        </w:rPr>
+      </w:pPr>
+    </w:p>
+    <w:p>
+      <w:pPr>
+        <w:spacing w:line="360" w:lineRule="auto"/>
+        <w:jc w:val="both"/>
+        <w:rPr>
+          <w:rFonts w:ascii="Times New Roman"/>
+          <w:b/>
+          <w:sz w:val="24"/>
+          <w:szCs w:val="24"/>
+        </w:rPr>
+      </w:pPr>
+    </w:p>
+    <w:p>
+      <w:pPr>
+        <w:spacing w:line="360" w:lineRule="auto"/>
+        <w:jc w:val="both"/>
+        <w:rPr>
+          <w:rFonts w:ascii="Times New Roman"/>
+          <w:b/>
+          <w:sz w:val="24"/>
+          <w:szCs w:val="24"/>
+        </w:rPr>
+      </w:pPr>
+    </w:p>
+    <w:p>
+      <w:pPr>
+        <w:spacing w:line="360" w:lineRule="auto"/>
+        <w:jc w:val="both"/>
+        <w:rPr>
+          <w:rFonts w:ascii="Times New Roman"/>
+          <w:b/>
+          <w:sz w:val="24"/>
+          <w:szCs w:val="24"/>
+        </w:rPr>
+      </w:pPr>
+    </w:p>
+    <w:p>
+      <w:pPr>
+        <w:spacing w:line="360" w:lineRule="auto"/>
+        <w:jc w:val="both"/>
+        <w:rPr>
+          <w:rFonts w:ascii="Times New Roman"/>
+          <w:b/>
+          <w:sz w:val="24"/>
+          <w:szCs w:val="24"/>
+        </w:rPr>
+      </w:pPr>
+    </w:p>
+    <w:p>
+      <w:pPr>
+        <w:spacing w:line="360" w:lineRule="auto"/>
+        <w:jc w:val="both"/>
+        <w:rPr>
+          <w:rFonts w:ascii="Times New Roman"/>
+          <w:b/>
+          <w:sz w:val="24"/>
+          <w:szCs w:val="24"/>
+        </w:rPr>
+      </w:pPr>
+    </w:p>
+    <w:p>
+      <w:pPr>
+        <w:spacing w:line="360" w:lineRule="auto"/>
+        <w:jc w:val="both"/>
+        <w:rPr>
+          <w:rFonts w:ascii="Times New Roman"/>
+          <w:b/>
+          <w:sz w:val="24"/>
+          <w:szCs w:val="24"/>
+        </w:rPr>
+      </w:pPr>
+    </w:p>
+    <w:p>
+      <w:pPr>
+        <w:spacing w:line="360" w:lineRule="auto"/>
+        <w:jc w:val="both"/>
+        <w:rPr>
+          <w:rFonts w:ascii="Times New Roman"/>
+          <w:b/>
+          <w:sz w:val="24"/>
+          <w:szCs w:val="24"/>
+        </w:rPr>
+      </w:pPr>
+    </w:p>
+    <w:p>
+      <w:pPr>
+        <w:spacing w:line="360" w:lineRule="auto"/>
+        <w:jc w:val="both"/>
+        <w:rPr>
+          <w:rFonts w:ascii="Times New Roman"/>
+          <w:b/>
+          <w:sz w:val="24"/>
+          <w:szCs w:val="24"/>
+        </w:rPr>
+      </w:pPr>
+    </w:p>
+    <w:p>
+      <w:pPr>
+        <w:spacing w:line="360" w:lineRule="auto"/>
+        <w:jc w:val="both"/>
+        <w:rPr>
+          <w:rFonts w:ascii="Times New Roman"/>
+          <w:b/>
+          <w:sz w:val="24"/>
+          <w:szCs w:val="24"/>
+        </w:rPr>
+      </w:pPr>
+    </w:p>
+    <w:p>
+      <w:pPr>
+        <w:spacing w:line="360" w:lineRule="auto"/>
+        <w:jc w:val="both"/>
+        <w:rPr>
+          <w:rFonts w:ascii="Times New Roman"/>
+          <w:b/>
+          <w:sz w:val="24"/>
+          <w:szCs w:val="24"/>
+        </w:rPr>
+      </w:pPr>
+    </w:p>
+    <w:p>
+      <w:pPr>
+        <w:spacing w:line="360" w:lineRule="auto"/>
+        <w:jc w:val="both"/>
+        <w:rPr>
+          <w:rFonts w:ascii="Times New Roman"/>
+          <w:b/>
+          <w:sz w:val="24"/>
+          <w:szCs w:val="24"/>
+        </w:rPr>
+      </w:pPr>
+    </w:p>
+    <w:p>
+      <w:pPr>
+        <w:spacing w:line="360" w:lineRule="auto"/>
+        <w:jc w:val="both"/>
+        <w:rPr>
+          <w:rFonts w:ascii="Times New Roman"/>
+          <w:b/>
+          <w:sz w:val="24"/>
+          <w:szCs w:val="24"/>
+        </w:rPr>
+      </w:pPr>
+    </w:p>
+    <w:p>
+      <w:pPr>
+        <w:spacing w:line="360" w:lineRule="auto"/>
+        <w:jc w:val="both"/>
+        <w:rPr>
+          <w:rFonts w:ascii="Times New Roman"/>
+          <w:b/>
+          <w:sz w:val="24"/>
+          <w:szCs w:val="24"/>
+        </w:rPr>
+      </w:pPr>
+    </w:p>
+    <w:p>
+      <w:pPr>
+        <w:spacing w:line="360" w:lineRule="auto"/>
+        <w:jc w:val="both"/>
+        <w:rPr>
+          <w:rFonts w:ascii="Times New Roman"/>
+          <w:b/>
+          <w:sz w:val="24"/>
+          <w:szCs w:val="24"/>
+        </w:rPr>
+      </w:pPr>
+    </w:p>
+    <w:p>
+      <w:pPr>
+        <w:spacing w:line="360" w:lineRule="auto"/>
+        <w:jc w:val="both"/>
+        <w:rPr>
+          <w:rFonts w:ascii="Times New Roman"/>
+          <w:b/>
+          <w:sz w:val="24"/>
+          <w:szCs w:val="24"/>
+        </w:rPr>
+      </w:pPr>
+    </w:p>
+    <w:p>
+      <w:pPr>
+        <w:spacing w:line="360" w:lineRule="auto"/>
+        <w:jc w:val="both"/>
+        <w:rPr>
+          <w:rFonts w:ascii="Times New Roman"/>
+          <w:b/>
+          <w:sz w:val="24"/>
+          <w:szCs w:val="24"/>
+        </w:rPr>
+      </w:pPr>
+    </w:p>
+    <w:p>
+      <w:pPr>
+        <w:spacing w:line="360" w:lineRule="auto"/>
+        <w:jc w:val="both"/>
+        <w:rPr>
+          <w:rFonts w:ascii="Times New Roman"/>
+          <w:b/>
+          <w:sz w:val="24"/>
+          <w:szCs w:val="24"/>
+        </w:rPr>
+      </w:pPr>
+    </w:p>
+    <w:p>
+      <w:pPr>
+        <w:spacing w:line="360" w:lineRule="auto"/>
+        <w:jc w:val="both"/>
+        <w:rPr>
+          <w:rFonts w:ascii="Times New Roman"/>
+          <w:b/>
+          <w:sz w:val="24"/>
+          <w:szCs w:val="24"/>
+        </w:rPr>
+      </w:pPr>
+    </w:p>
+    <w:p>
+      <w:pPr>
+        <w:spacing w:line="360" w:lineRule="auto"/>
+        <w:jc w:val="both"/>
+        <w:rPr>
+          <w:rFonts w:ascii="Times New Roman"/>
+          <w:b/>
+          <w:sz w:val="24"/>
+          <w:szCs w:val="24"/>
+        </w:rPr>
+      </w:pPr>
+    </w:p>
+    <w:p>
+      <w:pPr>
+        <w:spacing w:line="360" w:lineRule="auto"/>
+        <w:jc w:val="both"/>
+        <w:rPr>
+          <w:rFonts w:ascii="Times New Roman"/>
+          <w:b/>
+          <w:sz w:val="24"/>
+          <w:szCs w:val="24"/>
+        </w:rPr>
+      </w:pPr>
+    </w:p>
+    <w:p>
+      <w:pPr>
+        <w:rPr>
+          <w:rFonts w:ascii="Times New Roman"/>
+          <w:b/>
+          <w:sz w:val="24"/>
+          <w:szCs w:val="24"/>
+        </w:rPr>
+      </w:pPr>
+      <w:r>
+        <w:rPr>
+          <w:rFonts w:ascii="Times New Roman"/>
+          <w:b/>
+          <w:sz w:val="24"/>
+          <w:szCs w:val="24"/>
+        </w:rPr>
+        <w:br w:type="page"/>
+      </w:r>
+    </w:p>
+    <w:p>
+      <w:pPr>
+        <w:rPr>
+          <w:rFonts w:ascii="Times New Roman"/>
+          <w:b/>
+          <w:sz w:val="24"/>
+          <w:szCs w:val="24"/>
+        </w:rPr>
+      </w:pPr>
+      <w:r>
+        <w:rPr>
+          <w:rFonts w:ascii="Times New Roman"/>
+          <w:b/>
+          <w:sz w:val="24"/>
+          <w:szCs w:val="24"/>
+        </w:rPr>
+        <w:lastRenderedPageBreak/>
+        <w:t>DIFICULDADES NO DESENVOLVIMENTO</w:t>
+      </w:r>
+    </w:p>
+    <w:p>
+      <w:pPr>
+        <w:rPr>
+          <w:rFonts w:ascii="Times New Roman"/>
+          <w:sz w:val="24"/>
+          <w:szCs w:val="24"/>
+        </w:rPr>
+      </w:pPr>
+      <w:r>
+        <w:rPr>
+          <w:rFonts w:ascii="Times New Roman"/>
+          <w:b/>
+          <w:sz w:val="24"/>
+          <w:szCs w:val="24"/>
+        </w:rPr>
+        <w:tab/>
+      </w:r>
+    </w:p>
+    <w:p>
+      <w:pPr>
+        <w:rPr>
+          <w:rFonts w:ascii="Times New Roman"/>
+          <w:sz w:val="24"/>
+          <w:szCs w:val="24"/>
+        </w:rPr>
+      </w:pPr>
+      <w:r>
+        <w:rPr>
+          <w:rFonts w:ascii="Times New Roman"/>
+          <w:sz w:val="24"/>
+          <w:szCs w:val="24"/>
+        </w:rPr>
+        <w:tab/>
+      </w:r>
+      <w:r>
+        <w:rPr>
+          <w:rFonts w:ascii="Times New Roman"/>
+          <w:sz w:val="24"/>
+          <w:szCs w:val="24"/>
+        </w:rPr>
+        <w:t xml:space="preserve">A grande dificuldade deste trabalho foi a implementação da estrutura </w:t>
+      </w:r>
+      <w:proofErr w:type="spellStart"/>
+      <w:r>
+        <w:rPr>
+          <w:rFonts w:ascii="Times New Roman"/>
+          <w:i/>
+          <w:sz w:val="24"/>
+          <w:szCs w:val="24"/>
+        </w:rPr>
+        <w:t>Audition</w:t>
+      </w:r>
+      <w:proofErr w:type="spellEnd"/>
+      <w:r>
+        <w:rPr>
+          <w:rFonts w:ascii="Times New Roman"/>
+          <w:sz w:val="24"/>
+          <w:szCs w:val="24"/>
+        </w:rPr>
+        <w:t xml:space="preserve"> (Sessão) e todas a operações relacionadas com ela.</w:t>
+      </w:r>
+    </w:p>
+    <w:p>
+      <w:pPr>
+        <w:rPr>
+          <w:rFonts w:ascii="Times New Roman"/>
+          <w:sz w:val="24"/>
+          <w:szCs w:val="24"/>
+        </w:rPr>
+      </w:pPr>
+      <w:r>
+        <w:rPr>
+          <w:rFonts w:ascii="Times New Roman"/>
+          <w:sz w:val="24"/>
+          <w:szCs w:val="24"/>
+        </w:rPr>
+        <w:tab/>
+        <w:t>Em primeiro lugar, o armazenamento dentro de ficheiros. Estas classes, constituídas por uma quantidade grande de atributos, alguns deles de tipos relativamente complexos (como é o caso das estruturas que representavam a Primeira Fase e a Segunda Fase da sessão), que por si só tinham uma representação em ficheiro própria. A leitura e escrita de Sessões foi trabalhosa, mas, julgamos, concluída com sucesso.</w:t>
+      </w:r>
+    </w:p>
+    <w:p>
+      <w:pPr>
+        <w:rPr>
+          <w:rFonts w:ascii="Times New Roman"/>
+          <w:sz w:val="24"/>
+          <w:szCs w:val="24"/>
+          <w:u w:val="single"/>
+        </w:rPr>
+      </w:pPr>
+      <w:r>
+        <w:rPr>
+          <w:rFonts w:ascii="Times New Roman"/>
+          <w:sz w:val="24"/>
+          <w:szCs w:val="24"/>
+        </w:rPr>
+        <w:tab/>
+        <w:t>Por outro lado, a própria marcação de sessões, que envolve a verificação de todo um conjunto de critérios, desde um mínimo e máximo de candidatos, de um número exato de jurados, tendo, por nossa opção, o jurado responsável de ser obrigatoriamente da especialidade da sessão, de não haver duas sessões da mesma especialidade por dia, entre outros.</w:t>
+      </w:r>
+      <w:r>
+        <w:rPr>
+          <w:rFonts w:ascii="Times New Roman"/>
+          <w:sz w:val="24"/>
+          <w:szCs w:val="24"/>
+        </w:rPr>
+        <w:t xml:space="preserve"> Este processo complica-se bastante na criação manual de sessões.</w:t>
       </w:r>
       <w:bookmarkStart w:id="1" w:name="_GoBack"/>
       <w:bookmarkEnd w:id="1"/>
-    </w:p>
-    <w:p>
-      <w:pPr>
-        <w:spacing w:line="360" w:lineRule="auto"/>
-        <w:jc w:val="both"/>
-        <w:rPr>
-          <w:rFonts w:ascii="Times New Roman"/>
-          <w:sz w:val="24"/>
-          <w:szCs w:val="24"/>
-          <w:u w:val="single"/>
-        </w:rPr>
-      </w:pPr>
-      <w:r>
-        <w:rPr>
-          <w:rFonts w:ascii="Times New Roman"/>
-          <w:sz w:val="24"/>
-          <w:szCs w:val="24"/>
-        </w:rPr>
-        <w:t xml:space="preserve">Para além de </w:t>
-      </w:r>
-      <w:proofErr w:type="spellStart"/>
-      <w:r>
-        <w:rPr>
-          <w:rFonts w:ascii="Times New Roman"/>
-          <w:sz w:val="24"/>
-          <w:szCs w:val="24"/>
-        </w:rPr>
-        <w:t>befeferfeefe</w:t>
-      </w:r>
-      <w:proofErr w:type="spellEnd"/>
-      <w:r>
-        <w:rPr>
-          <w:rFonts w:ascii="Times New Roman"/>
-          <w:sz w:val="24"/>
-          <w:szCs w:val="24"/>
-        </w:rPr>
-        <w:t xml:space="preserve"> usamos as </w:t>
-      </w:r>
-      <w:proofErr w:type="spellStart"/>
-      <w:r>
-        <w:rPr>
-          <w:rFonts w:ascii="Times New Roman"/>
-          <w:sz w:val="24"/>
-          <w:szCs w:val="24"/>
-        </w:rPr>
-        <w:t>as</w:t>
-      </w:r>
-      <w:proofErr w:type="spellEnd"/>
-      <w:r>
-        <w:rPr>
-          <w:rFonts w:ascii="Times New Roman"/>
-          <w:sz w:val="24"/>
-          <w:szCs w:val="24"/>
-        </w:rPr>
-        <w:t xml:space="preserve"> funções </w:t>
-      </w:r>
-      <w:proofErr w:type="spellStart"/>
-      <w:r>
-        <w:rPr>
-          <w:rFonts w:ascii="Times New Roman"/>
-          <w:sz w:val="24"/>
-          <w:szCs w:val="24"/>
-        </w:rPr>
-        <w:t>xxx</w:t>
-      </w:r>
-      <w:proofErr w:type="spellEnd"/>
-      <w:r>
-        <w:rPr>
-          <w:rFonts w:ascii="Times New Roman"/>
-          <w:sz w:val="24"/>
-          <w:szCs w:val="24"/>
-        </w:rPr>
-        <w:t xml:space="preserve"> e </w:t>
-      </w:r>
-      <w:proofErr w:type="spellStart"/>
-      <w:r>
-        <w:rPr>
-          <w:rFonts w:ascii="Times New Roman"/>
-          <w:sz w:val="24"/>
-          <w:szCs w:val="24"/>
-        </w:rPr>
-        <w:t>xxxxxx</w:t>
-      </w:r>
-      <w:proofErr w:type="spellEnd"/>
-      <w:r>
-        <w:rPr>
-          <w:rFonts w:ascii="Times New Roman"/>
-          <w:sz w:val="24"/>
-          <w:szCs w:val="24"/>
-        </w:rPr>
-        <w:t xml:space="preserve">, com as quais acedemos e alteramos </w:t>
-      </w:r>
-      <w:proofErr w:type="spellStart"/>
-      <w:r>
-        <w:rPr>
-          <w:rFonts w:ascii="Times New Roman"/>
-          <w:sz w:val="24"/>
-          <w:szCs w:val="24"/>
-        </w:rPr>
-        <w:t>brgergerfvgefrvre</w:t>
-      </w:r>
-      <w:proofErr w:type="spellEnd"/>
-      <w:r>
-        <w:rPr>
-          <w:rFonts w:ascii="Times New Roman"/>
-          <w:sz w:val="24"/>
-          <w:szCs w:val="24"/>
-        </w:rPr>
-        <w:t>.</w:t>
-      </w:r>
-    </w:p>
-    <w:p>
-      <w:pPr>
-        <w:spacing w:line="360" w:lineRule="auto"/>
-        <w:jc w:val="both"/>
-        <w:rPr>
-          <w:rFonts w:ascii="Times New Roman"/>
-          <w:b/>
-          <w:sz w:val="24"/>
-          <w:szCs w:val="24"/>
-        </w:rPr>
-      </w:pPr>
-    </w:p>
-    <w:p>
-      <w:pPr>
-        <w:spacing w:line="360" w:lineRule="auto"/>
-        <w:jc w:val="both"/>
-        <w:rPr>
-          <w:rFonts w:ascii="Times New Roman"/>
-          <w:b/>
-          <w:sz w:val="24"/>
-          <w:szCs w:val="24"/>
-        </w:rPr>
-      </w:pPr>
-    </w:p>
-    <w:p>
-      <w:pPr>
-        <w:spacing w:line="360" w:lineRule="auto"/>
-        <w:jc w:val="both"/>
-        <w:rPr>
-          <w:rFonts w:ascii="Times New Roman"/>
-          <w:b/>
-          <w:sz w:val="24"/>
-          <w:szCs w:val="24"/>
-        </w:rPr>
-      </w:pPr>
-    </w:p>
-    <w:p>
-      <w:pPr>
-        <w:spacing w:line="360" w:lineRule="auto"/>
-        <w:jc w:val="both"/>
-        <w:rPr>
-          <w:rFonts w:ascii="Times New Roman"/>
-          <w:b/>
-          <w:sz w:val="24"/>
-          <w:szCs w:val="24"/>
-        </w:rPr>
-      </w:pPr>
-    </w:p>
-    <w:p>
-      <w:pPr>
-        <w:spacing w:line="360" w:lineRule="auto"/>
-        <w:jc w:val="both"/>
-        <w:rPr>
-          <w:rFonts w:ascii="Times New Roman"/>
-          <w:b/>
-          <w:sz w:val="24"/>
-          <w:szCs w:val="24"/>
-        </w:rPr>
-      </w:pPr>
-    </w:p>
-    <w:p>
-      <w:pPr>
-        <w:spacing w:line="360" w:lineRule="auto"/>
-        <w:jc w:val="both"/>
-        <w:rPr>
-          <w:rFonts w:ascii="Times New Roman"/>
-          <w:b/>
-          <w:sz w:val="24"/>
-          <w:szCs w:val="24"/>
-        </w:rPr>
-      </w:pPr>
-    </w:p>
-    <w:p>
-      <w:pPr>
-        <w:spacing w:line="360" w:lineRule="auto"/>
-        <w:jc w:val="both"/>
-        <w:rPr>
-          <w:rFonts w:ascii="Times New Roman"/>
-          <w:b/>
-          <w:sz w:val="24"/>
-          <w:szCs w:val="24"/>
-        </w:rPr>
-      </w:pPr>
-    </w:p>
-    <w:p>
-      <w:pPr>
-        <w:spacing w:line="360" w:lineRule="auto"/>
-        <w:jc w:val="both"/>
-        <w:rPr>
-          <w:rFonts w:ascii="Times New Roman"/>
-          <w:b/>
-          <w:sz w:val="24"/>
-          <w:szCs w:val="24"/>
-        </w:rPr>
-      </w:pPr>
-    </w:p>
-    <w:p>
-      <w:pPr>
-        <w:spacing w:line="360" w:lineRule="auto"/>
-        <w:jc w:val="both"/>
-        <w:rPr>
-          <w:rFonts w:ascii="Times New Roman"/>
-          <w:b/>
-          <w:sz w:val="24"/>
-          <w:szCs w:val="24"/>
-        </w:rPr>
-      </w:pPr>
-    </w:p>
-    <w:p>
-      <w:pPr>
-        <w:spacing w:line="360" w:lineRule="auto"/>
-        <w:jc w:val="both"/>
-        <w:rPr>
-          <w:rFonts w:ascii="Times New Roman"/>
-          <w:b/>
-          <w:sz w:val="24"/>
-          <w:szCs w:val="24"/>
-        </w:rPr>
-      </w:pPr>
-    </w:p>
-    <w:p>
-      <w:pPr>
-        <w:spacing w:line="360" w:lineRule="auto"/>
-        <w:jc w:val="both"/>
-        <w:rPr>
-          <w:rFonts w:ascii="Times New Roman"/>
-          <w:b/>
-          <w:sz w:val="24"/>
-          <w:szCs w:val="24"/>
-        </w:rPr>
-      </w:pPr>
-    </w:p>
-    <w:p>
-      <w:pPr>
-        <w:spacing w:line="360" w:lineRule="auto"/>
-        <w:jc w:val="both"/>
-        <w:rPr>
-          <w:rFonts w:ascii="Times New Roman"/>
-          <w:b/>
-          <w:sz w:val="24"/>
-          <w:szCs w:val="24"/>
-        </w:rPr>
-      </w:pPr>
-    </w:p>
-    <w:p>
-      <w:pPr>
-        <w:spacing w:line="360" w:lineRule="auto"/>
-        <w:jc w:val="both"/>
-        <w:rPr>
-          <w:rFonts w:ascii="Times New Roman"/>
-          <w:b/>
-          <w:sz w:val="24"/>
-          <w:szCs w:val="24"/>
-        </w:rPr>
-      </w:pPr>
-    </w:p>
-    <w:p>
-      <w:pPr>
-        <w:spacing w:line="360" w:lineRule="auto"/>
-        <w:jc w:val="both"/>
-        <w:rPr>
-          <w:rFonts w:ascii="Times New Roman"/>
-          <w:b/>
-          <w:sz w:val="24"/>
-          <w:szCs w:val="24"/>
-        </w:rPr>
-      </w:pPr>
-      <w:r>
-        <w:rPr>
-          <w:rFonts w:ascii="Times New Roman"/>
-          <w:b/>
-          <w:sz w:val="24"/>
-          <w:szCs w:val="24"/>
-        </w:rPr>
-        <w:t>GESTÃO DE TEMPO</w:t>
-      </w:r>
-    </w:p>
-    <w:p>
-      <w:pPr>
-        <w:spacing w:line="360" w:lineRule="auto"/>
-        <w:jc w:val="both"/>
-        <w:rPr>
-          <w:rFonts w:ascii="Times New Roman"/>
-          <w:b/>
-          <w:sz w:val="24"/>
-          <w:szCs w:val="24"/>
-        </w:rPr>
-      </w:pPr>
-    </w:p>
-    <w:p>
-      <w:pPr>
-        <w:spacing w:line="360" w:lineRule="auto"/>
-        <w:jc w:val="both"/>
-        <w:rPr>
-          <w:rFonts w:ascii="Times New Roman"/>
-          <w:b/>
-          <w:sz w:val="24"/>
-          <w:szCs w:val="24"/>
-        </w:rPr>
-      </w:pPr>
-    </w:p>
-    <w:p>
-      <w:pPr>
-        <w:spacing w:line="360" w:lineRule="auto"/>
-        <w:jc w:val="both"/>
-        <w:rPr>
-          <w:rFonts w:ascii="Times New Roman"/>
-          <w:b/>
-          <w:sz w:val="24"/>
-          <w:szCs w:val="24"/>
-        </w:rPr>
-      </w:pPr>
-    </w:p>
-    <w:p>
-      <w:pPr>
-        <w:spacing w:line="360" w:lineRule="auto"/>
-        <w:jc w:val="both"/>
-        <w:rPr>
-          <w:rFonts w:ascii="Times New Roman"/>
-          <w:b/>
-          <w:sz w:val="24"/>
-          <w:szCs w:val="24"/>
-        </w:rPr>
-      </w:pPr>
-    </w:p>
-    <w:p>
-      <w:pPr>
-        <w:spacing w:line="360" w:lineRule="auto"/>
-        <w:jc w:val="both"/>
-        <w:rPr>
-          <w:rFonts w:ascii="Times New Roman"/>
-          <w:b/>
-          <w:sz w:val="24"/>
-          <w:szCs w:val="24"/>
-        </w:rPr>
-      </w:pPr>
-    </w:p>
-    <w:p>
-      <w:pPr>
-        <w:spacing w:line="360" w:lineRule="auto"/>
-        <w:jc w:val="both"/>
-        <w:rPr>
-          <w:rFonts w:ascii="Times New Roman"/>
-          <w:b/>
-          <w:sz w:val="24"/>
-          <w:szCs w:val="24"/>
-        </w:rPr>
-      </w:pPr>
-    </w:p>
-    <w:p>
-      <w:pPr>
-        <w:spacing w:line="360" w:lineRule="auto"/>
-        <w:jc w:val="both"/>
-        <w:rPr>
-          <w:rFonts w:ascii="Times New Roman"/>
-          <w:b/>
-          <w:sz w:val="24"/>
-          <w:szCs w:val="24"/>
-        </w:rPr>
-      </w:pPr>
-    </w:p>
-    <w:p>
-      <w:pPr>
-        <w:spacing w:line="360" w:lineRule="auto"/>
-        <w:jc w:val="both"/>
-        <w:rPr>
-          <w:rFonts w:ascii="Times New Roman"/>
-          <w:b/>
-          <w:sz w:val="24"/>
-          <w:szCs w:val="24"/>
-        </w:rPr>
-      </w:pPr>
-    </w:p>
-    <w:p>
-      <w:pPr>
-        <w:spacing w:line="360" w:lineRule="auto"/>
-        <w:jc w:val="both"/>
-        <w:rPr>
-          <w:rFonts w:ascii="Times New Roman"/>
-          <w:b/>
-          <w:sz w:val="24"/>
-          <w:szCs w:val="24"/>
-        </w:rPr>
-      </w:pPr>
-      <w:r>
-        <w:rPr>
-          <w:rFonts w:ascii="Times New Roman"/>
-          <w:b/>
-          <w:sz w:val="24"/>
-          <w:szCs w:val="24"/>
-        </w:rPr>
-        <w:t>PROCESSAMENTO DAS FASES</w:t>
-      </w:r>
-    </w:p>
-    <w:p>
-      <w:pPr>
-        <w:spacing w:line="360" w:lineRule="auto"/>
-        <w:jc w:val="both"/>
-        <w:rPr>
-          <w:rFonts w:ascii="Times New Roman"/>
-          <w:b/>
-          <w:sz w:val="24"/>
-          <w:szCs w:val="24"/>
-        </w:rPr>
-      </w:pPr>
-    </w:p>
-    <w:p>
-      <w:pPr>
-        <w:spacing w:line="360" w:lineRule="auto"/>
-        <w:jc w:val="both"/>
-        <w:rPr>
-          <w:rFonts w:ascii="Times New Roman"/>
-          <w:b/>
-          <w:sz w:val="24"/>
-          <w:szCs w:val="24"/>
-        </w:rPr>
-      </w:pPr>
-    </w:p>
-    <w:p>
-      <w:pPr>
-        <w:spacing w:line="360" w:lineRule="auto"/>
-        <w:jc w:val="both"/>
-        <w:rPr>
-          <w:rFonts w:ascii="Times New Roman"/>
-          <w:b/>
-          <w:sz w:val="24"/>
-          <w:szCs w:val="24"/>
-        </w:rPr>
-      </w:pPr>
-    </w:p>
-    <w:p>
-      <w:pPr>
-        <w:spacing w:line="360" w:lineRule="auto"/>
-        <w:jc w:val="both"/>
-        <w:rPr>
-          <w:rFonts w:ascii="Times New Roman"/>
-          <w:b/>
-          <w:sz w:val="24"/>
-          <w:szCs w:val="24"/>
-        </w:rPr>
-      </w:pPr>
-    </w:p>
-    <w:p>
-      <w:pPr>
-        <w:spacing w:line="360" w:lineRule="auto"/>
-        <w:jc w:val="both"/>
-        <w:rPr>
-          <w:rFonts w:ascii="Times New Roman"/>
-          <w:b/>
-          <w:sz w:val="24"/>
-          <w:szCs w:val="24"/>
-        </w:rPr>
-      </w:pPr>
-    </w:p>
-    <w:p>
-      <w:pPr>
-        <w:spacing w:line="360" w:lineRule="auto"/>
-        <w:jc w:val="both"/>
-        <w:rPr>
-          <w:rFonts w:ascii="Times New Roman"/>
-          <w:b/>
-          <w:sz w:val="24"/>
-          <w:szCs w:val="24"/>
-        </w:rPr>
-      </w:pPr>
-    </w:p>
-    <w:p>
-      <w:pPr>
-        <w:spacing w:line="360" w:lineRule="auto"/>
-        <w:jc w:val="both"/>
-        <w:rPr>
-          <w:rFonts w:ascii="Times New Roman"/>
-          <w:b/>
-          <w:sz w:val="24"/>
-          <w:szCs w:val="24"/>
-        </w:rPr>
-      </w:pPr>
-    </w:p>
-    <w:p>
-      <w:pPr>
-        <w:spacing w:line="360" w:lineRule="auto"/>
-        <w:jc w:val="both"/>
-        <w:rPr>
-          <w:rFonts w:ascii="Times New Roman"/>
-          <w:b/>
-          <w:sz w:val="24"/>
-          <w:szCs w:val="24"/>
-        </w:rPr>
-      </w:pPr>
-    </w:p>
-    <w:p>
-      <w:pPr>
-        <w:spacing w:line="360" w:lineRule="auto"/>
-        <w:jc w:val="both"/>
-        <w:rPr>
-          <w:rFonts w:ascii="Times New Roman"/>
-          <w:b/>
-          <w:sz w:val="24"/>
-          <w:szCs w:val="24"/>
-        </w:rPr>
-      </w:pPr>
-    </w:p>
-    <w:p>
-      <w:pPr>
-        <w:spacing w:line="360" w:lineRule="auto"/>
-        <w:jc w:val="both"/>
-        <w:rPr>
-          <w:rFonts w:ascii="Times New Roman"/>
-          <w:b/>
-          <w:sz w:val="24"/>
-          <w:szCs w:val="24"/>
-        </w:rPr>
-      </w:pPr>
-    </w:p>
-    <w:p>
-      <w:pPr>
-        <w:spacing w:line="360" w:lineRule="auto"/>
-        <w:jc w:val="both"/>
-        <w:rPr>
-          <w:rFonts w:ascii="Times New Roman"/>
-          <w:b/>
-          <w:sz w:val="24"/>
-          <w:szCs w:val="24"/>
-        </w:rPr>
-      </w:pPr>
-    </w:p>
-    <w:p>
-      <w:pPr>
-        <w:spacing w:line="360" w:lineRule="auto"/>
-        <w:jc w:val="both"/>
-        <w:rPr>
-          <w:rFonts w:ascii="Times New Roman"/>
-          <w:b/>
-          <w:sz w:val="24"/>
-          <w:szCs w:val="24"/>
-        </w:rPr>
-      </w:pPr>
-    </w:p>
-    <w:p>
-      <w:pPr>
-        <w:spacing w:line="360" w:lineRule="auto"/>
-        <w:jc w:val="both"/>
-        <w:rPr>
-          <w:rFonts w:ascii="Times New Roman"/>
-          <w:b/>
-          <w:sz w:val="24"/>
-          <w:szCs w:val="24"/>
-        </w:rPr>
-      </w:pPr>
-    </w:p>
-    <w:p>
-      <w:pPr>
-        <w:spacing w:line="360" w:lineRule="auto"/>
-        <w:jc w:val="both"/>
-        <w:rPr>
-          <w:rFonts w:ascii="Times New Roman"/>
-          <w:b/>
-          <w:sz w:val="24"/>
-          <w:szCs w:val="24"/>
-        </w:rPr>
-      </w:pPr>
-      <w:r>
-        <w:rPr>
-          <w:rFonts w:ascii="Times New Roman"/>
-          <w:b/>
-          <w:sz w:val="24"/>
-          <w:szCs w:val="24"/>
-        </w:rPr>
-        <w:t>SISTEMA DE CLASSIFICAÇÃO DOS CANDIDATOS</w:t>
-      </w:r>
-    </w:p>
-    <w:p>
-      <w:pPr>
-        <w:spacing w:line="360" w:lineRule="auto"/>
-        <w:jc w:val="both"/>
-        <w:rPr>
-          <w:rFonts w:ascii="Times New Roman"/>
-          <w:b/>
-          <w:sz w:val="24"/>
-          <w:szCs w:val="24"/>
-        </w:rPr>
-      </w:pPr>
-    </w:p>
-    <w:p>
-      <w:pPr>
-        <w:spacing w:line="360" w:lineRule="auto"/>
-        <w:jc w:val="both"/>
-        <w:rPr>
-          <w:rFonts w:ascii="Times New Roman"/>
-          <w:b/>
-          <w:sz w:val="24"/>
-          <w:szCs w:val="24"/>
-        </w:rPr>
-      </w:pPr>
-    </w:p>
-    <w:p>
-      <w:pPr>
-        <w:spacing w:line="360" w:lineRule="auto"/>
-        <w:jc w:val="both"/>
-        <w:rPr>
-          <w:rFonts w:ascii="Times New Roman"/>
-          <w:b/>
-          <w:sz w:val="24"/>
-          <w:szCs w:val="24"/>
-        </w:rPr>
-      </w:pPr>
-    </w:p>
-    <w:p>
-      <w:pPr>
-        <w:spacing w:line="360" w:lineRule="auto"/>
-        <w:jc w:val="both"/>
-        <w:rPr>
-          <w:rFonts w:ascii="Times New Roman"/>
-          <w:b/>
-          <w:sz w:val="24"/>
-          <w:szCs w:val="24"/>
-        </w:rPr>
-      </w:pPr>
-    </w:p>
-    <w:p>
-      <w:pPr>
-        <w:spacing w:line="360" w:lineRule="auto"/>
-        <w:jc w:val="both"/>
-        <w:rPr>
-          <w:rFonts w:ascii="Times New Roman"/>
-          <w:b/>
-          <w:sz w:val="24"/>
-          <w:szCs w:val="24"/>
-        </w:rPr>
-      </w:pPr>
-    </w:p>
-    <w:p>
-      <w:pPr>
-        <w:spacing w:line="360" w:lineRule="auto"/>
-        <w:jc w:val="both"/>
-        <w:rPr>
-          <w:rFonts w:ascii="Times New Roman"/>
-          <w:b/>
-          <w:sz w:val="24"/>
-          <w:szCs w:val="24"/>
-        </w:rPr>
-      </w:pPr>
-    </w:p>
-    <w:p>
-      <w:pPr>
-        <w:spacing w:line="360" w:lineRule="auto"/>
-        <w:jc w:val="both"/>
-        <w:rPr>
-          <w:rFonts w:ascii="Times New Roman"/>
-          <w:b/>
-          <w:sz w:val="24"/>
-          <w:szCs w:val="24"/>
-        </w:rPr>
-      </w:pPr>
-    </w:p>
-    <w:p>
-      <w:pPr>
-        <w:spacing w:line="360" w:lineRule="auto"/>
-        <w:jc w:val="both"/>
-        <w:rPr>
-          <w:rFonts w:ascii="Times New Roman"/>
-          <w:b/>
-          <w:sz w:val="24"/>
-          <w:szCs w:val="24"/>
-        </w:rPr>
-      </w:pPr>
-    </w:p>
-    <w:p>
-      <w:pPr>
-        <w:spacing w:line="360" w:lineRule="auto"/>
-        <w:jc w:val="both"/>
-        <w:rPr>
-          <w:rFonts w:ascii="Times New Roman"/>
-          <w:b/>
-          <w:sz w:val="24"/>
-          <w:szCs w:val="24"/>
-        </w:rPr>
-      </w:pPr>
-    </w:p>
-    <w:p>
-      <w:pPr>
-        <w:spacing w:line="360" w:lineRule="auto"/>
-        <w:jc w:val="both"/>
-        <w:rPr>
-          <w:rFonts w:ascii="Times New Roman"/>
-          <w:b/>
-          <w:sz w:val="24"/>
-          <w:szCs w:val="24"/>
-        </w:rPr>
-      </w:pPr>
-    </w:p>
-    <w:p>
-      <w:pPr>
-        <w:spacing w:line="360" w:lineRule="auto"/>
-        <w:jc w:val="both"/>
-        <w:rPr>
-          <w:rFonts w:ascii="Times New Roman"/>
-          <w:b/>
-          <w:sz w:val="24"/>
-          <w:szCs w:val="24"/>
-        </w:rPr>
-      </w:pPr>
-    </w:p>
-    <w:p>
-      <w:pPr>
-        <w:spacing w:line="360" w:lineRule="auto"/>
-        <w:jc w:val="both"/>
-        <w:rPr>
-          <w:rFonts w:ascii="Times New Roman"/>
-          <w:b/>
-          <w:sz w:val="24"/>
-          <w:szCs w:val="24"/>
-        </w:rPr>
-      </w:pPr>
-    </w:p>
-    <w:p>
-      <w:pPr>
-        <w:spacing w:line="360" w:lineRule="auto"/>
-        <w:jc w:val="both"/>
-        <w:rPr>
-          <w:rFonts w:ascii="Times New Roman"/>
-          <w:b/>
-          <w:sz w:val="24"/>
-          <w:szCs w:val="24"/>
-        </w:rPr>
-      </w:pPr>
-      <w:r>
-        <w:rPr>
-          <w:rFonts w:ascii="Times New Roman"/>
-          <w:b/>
-          <w:sz w:val="24"/>
-          <w:szCs w:val="24"/>
-        </w:rPr>
-        <w:t>OUTRAS FUNÇÕES UTEIS</w:t>
-      </w:r>
-    </w:p>
-    <w:p>
-      <w:pPr>
-        <w:spacing w:line="360" w:lineRule="auto"/>
-        <w:jc w:val="both"/>
-        <w:rPr>
-          <w:rFonts w:ascii="Times New Roman"/>
-          <w:b/>
-          <w:sz w:val="24"/>
-          <w:szCs w:val="24"/>
-        </w:rPr>
-      </w:pPr>
-    </w:p>
-    <w:p>
-      <w:pPr>
-        <w:spacing w:line="360" w:lineRule="auto"/>
-        <w:jc w:val="both"/>
-        <w:rPr>
-          <w:rFonts w:ascii="Times New Roman"/>
-          <w:b/>
-          <w:sz w:val="24"/>
-          <w:szCs w:val="24"/>
-        </w:rPr>
-      </w:pPr>
-    </w:p>
-    <w:p>
-      <w:pPr>
-        <w:spacing w:line="360" w:lineRule="auto"/>
-        <w:jc w:val="both"/>
-        <w:rPr>
-          <w:rFonts w:ascii="Times New Roman"/>
-          <w:b/>
-          <w:sz w:val="24"/>
-          <w:szCs w:val="24"/>
-        </w:rPr>
-      </w:pPr>
-    </w:p>
-    <w:p>
-      <w:pPr>
-        <w:spacing w:line="360" w:lineRule="auto"/>
-        <w:jc w:val="both"/>
-        <w:rPr>
-          <w:rFonts w:ascii="Times New Roman"/>
-          <w:b/>
-          <w:sz w:val="24"/>
-          <w:szCs w:val="24"/>
-        </w:rPr>
-      </w:pPr>
-    </w:p>
-    <w:p>
-      <w:pPr>
-        <w:spacing w:line="360" w:lineRule="auto"/>
-        <w:jc w:val="both"/>
-        <w:rPr>
-          <w:rFonts w:ascii="Times New Roman"/>
-          <w:b/>
-          <w:sz w:val="24"/>
-          <w:szCs w:val="24"/>
-        </w:rPr>
-      </w:pPr>
-    </w:p>
-    <w:p>
-      <w:pPr>
-        <w:spacing w:line="360" w:lineRule="auto"/>
-        <w:jc w:val="both"/>
-        <w:rPr>
-          <w:rFonts w:ascii="Times New Roman"/>
-          <w:b/>
-          <w:sz w:val="24"/>
-          <w:szCs w:val="24"/>
-        </w:rPr>
-      </w:pPr>
-    </w:p>
-    <w:p>
-      <w:pPr>
-        <w:spacing w:line="360" w:lineRule="auto"/>
-        <w:jc w:val="both"/>
-        <w:rPr>
-          <w:rFonts w:ascii="Times New Roman"/>
-          <w:b/>
-          <w:sz w:val="24"/>
-          <w:szCs w:val="24"/>
-        </w:rPr>
-      </w:pPr>
-    </w:p>
-    <w:p>
-      <w:pPr>
-        <w:spacing w:line="360" w:lineRule="auto"/>
-        <w:jc w:val="both"/>
-        <w:rPr>
-          <w:rFonts w:ascii="Times New Roman"/>
-          <w:b/>
-          <w:sz w:val="24"/>
-          <w:szCs w:val="24"/>
-        </w:rPr>
-      </w:pPr>
-    </w:p>
-    <w:p>
-      <w:pPr>
-        <w:spacing w:line="360" w:lineRule="auto"/>
-        <w:jc w:val="both"/>
-        <w:rPr>
-          <w:rFonts w:ascii="Times New Roman"/>
-          <w:b/>
-          <w:sz w:val="24"/>
-          <w:szCs w:val="24"/>
-        </w:rPr>
-      </w:pPr>
-    </w:p>
-    <w:p>
-      <w:pPr>
-        <w:spacing w:line="360" w:lineRule="auto"/>
-        <w:jc w:val="both"/>
-        <w:rPr>
-          <w:rFonts w:ascii="Times New Roman"/>
-          <w:b/>
-          <w:sz w:val="24"/>
-          <w:szCs w:val="24"/>
-        </w:rPr>
-      </w:pPr>
-      <w:r>
-        <w:rPr>
-          <w:rFonts w:ascii="Times New Roman"/>
-          <w:b/>
-          <w:sz w:val="24"/>
-          <w:szCs w:val="24"/>
-        </w:rPr>
-        <w:t>INTERFACE</w:t>
-      </w:r>
-    </w:p>
-    <w:p>
-      <w:pPr>
-        <w:spacing w:line="360" w:lineRule="auto"/>
-        <w:jc w:val="both"/>
-        <w:rPr>
-          <w:rFonts w:ascii="Times New Roman"/>
-          <w:b/>
-          <w:sz w:val="24"/>
-          <w:szCs w:val="24"/>
-        </w:rPr>
-      </w:pPr>
-    </w:p>
-    <w:p>
-      <w:pPr>
-        <w:spacing w:line="360" w:lineRule="auto"/>
-        <w:jc w:val="both"/>
-        <w:rPr>
-          <w:rFonts w:ascii="Times New Roman"/>
-          <w:b/>
-          <w:sz w:val="24"/>
-          <w:szCs w:val="24"/>
-        </w:rPr>
-      </w:pPr>
-    </w:p>
-    <w:p>
-      <w:pPr>
-        <w:spacing w:line="360" w:lineRule="auto"/>
-        <w:jc w:val="both"/>
-        <w:rPr>
-          <w:rFonts w:ascii="Times New Roman"/>
-          <w:b/>
-          <w:sz w:val="24"/>
-          <w:szCs w:val="24"/>
-        </w:rPr>
-      </w:pPr>
-    </w:p>
-    <w:p>
-      <w:pPr>
-        <w:spacing w:line="360" w:lineRule="auto"/>
-        <w:jc w:val="both"/>
-        <w:rPr>
-          <w:rFonts w:ascii="Times New Roman"/>
-          <w:b/>
-          <w:sz w:val="24"/>
-          <w:szCs w:val="24"/>
-        </w:rPr>
-      </w:pPr>
-    </w:p>
-    <w:p>
-      <w:pPr>
-        <w:spacing w:line="360" w:lineRule="auto"/>
-        <w:jc w:val="both"/>
-        <w:rPr>
-          <w:rFonts w:ascii="Times New Roman"/>
-          <w:b/>
-          <w:sz w:val="24"/>
-          <w:szCs w:val="24"/>
-        </w:rPr>
-      </w:pPr>
-    </w:p>
-    <w:p>
-      <w:pPr>
-        <w:spacing w:line="360" w:lineRule="auto"/>
-        <w:jc w:val="both"/>
-        <w:rPr>
-          <w:rFonts w:ascii="Times New Roman"/>
-          <w:b/>
-          <w:sz w:val="24"/>
-          <w:szCs w:val="24"/>
-        </w:rPr>
-      </w:pPr>
-    </w:p>
-    <w:p>
-      <w:pPr>
-        <w:spacing w:line="360" w:lineRule="auto"/>
-        <w:jc w:val="both"/>
-        <w:rPr>
-          <w:rFonts w:ascii="Times New Roman"/>
-          <w:b/>
-          <w:sz w:val="24"/>
-          <w:szCs w:val="24"/>
-        </w:rPr>
-      </w:pPr>
-    </w:p>
-    <w:p>
-      <w:pPr>
-        <w:spacing w:line="360" w:lineRule="auto"/>
-        <w:jc w:val="both"/>
-        <w:rPr>
-          <w:rFonts w:ascii="Times New Roman"/>
-          <w:b/>
-          <w:sz w:val="24"/>
-          <w:szCs w:val="24"/>
-        </w:rPr>
-      </w:pPr>
-    </w:p>
-    <w:p>
-      <w:pPr>
-        <w:spacing w:line="360" w:lineRule="auto"/>
-        <w:jc w:val="both"/>
-        <w:rPr>
-          <w:rFonts w:ascii="Times New Roman"/>
-          <w:b/>
-          <w:sz w:val="24"/>
-          <w:szCs w:val="24"/>
-        </w:rPr>
-      </w:pPr>
-    </w:p>
-    <w:p>
-      <w:pPr>
-        <w:spacing w:line="360" w:lineRule="auto"/>
-        <w:jc w:val="both"/>
-        <w:rPr>
-          <w:rFonts w:ascii="Times New Roman"/>
-          <w:b/>
-          <w:sz w:val="24"/>
-          <w:szCs w:val="24"/>
-        </w:rPr>
-      </w:pPr>
-    </w:p>
-    <w:p>
-      <w:pPr>
-        <w:spacing w:line="360" w:lineRule="auto"/>
-        <w:jc w:val="both"/>
-        <w:rPr>
-          <w:rFonts w:ascii="Times New Roman"/>
-          <w:b/>
-          <w:sz w:val="24"/>
-          <w:szCs w:val="24"/>
-        </w:rPr>
-      </w:pPr>
-    </w:p>
-    <w:p>
-      <w:pPr>
-        <w:spacing w:line="360" w:lineRule="auto"/>
-        <w:jc w:val="both"/>
-        <w:rPr>
-          <w:rFonts w:ascii="Times New Roman"/>
-          <w:b/>
-          <w:sz w:val="24"/>
-          <w:szCs w:val="24"/>
-        </w:rPr>
-      </w:pPr>
-    </w:p>
-    <w:p>
-      <w:pPr>
-        <w:spacing w:line="360" w:lineRule="auto"/>
-        <w:jc w:val="both"/>
-        <w:rPr>
-          <w:rFonts w:ascii="Times New Roman"/>
-          <w:b/>
-          <w:sz w:val="24"/>
-          <w:szCs w:val="24"/>
-        </w:rPr>
-      </w:pPr>
-    </w:p>
-    <w:p>
-      <w:pPr>
-        <w:spacing w:line="360" w:lineRule="auto"/>
-        <w:jc w:val="both"/>
-        <w:rPr>
-          <w:rFonts w:ascii="Times New Roman"/>
-          <w:b/>
-          <w:sz w:val="24"/>
-          <w:szCs w:val="24"/>
-        </w:rPr>
-      </w:pPr>
-    </w:p>
-    <w:p>
-      <w:pPr>
-        <w:spacing w:line="360" w:lineRule="auto"/>
-        <w:jc w:val="both"/>
-        <w:rPr>
-          <w:rFonts w:ascii="Times New Roman"/>
-          <w:b/>
-          <w:sz w:val="24"/>
-          <w:szCs w:val="24"/>
-        </w:rPr>
-      </w:pPr>
-    </w:p>
-    <w:p>
-      <w:pPr>
-        <w:spacing w:line="360" w:lineRule="auto"/>
-        <w:jc w:val="both"/>
-        <w:rPr>
-          <w:rFonts w:ascii="Times New Roman"/>
-          <w:b/>
-          <w:sz w:val="24"/>
-          <w:szCs w:val="24"/>
-        </w:rPr>
-      </w:pPr>
-    </w:p>
-    <w:p>
-      <w:pPr>
-        <w:spacing w:line="360" w:lineRule="auto"/>
-        <w:jc w:val="both"/>
-        <w:rPr>
-          <w:rFonts w:ascii="Times New Roman"/>
-          <w:b/>
-          <w:sz w:val="24"/>
-          <w:szCs w:val="24"/>
-        </w:rPr>
-      </w:pPr>
-    </w:p>
-    <w:p>
-      <w:pPr>
-        <w:spacing w:line="360" w:lineRule="auto"/>
-        <w:jc w:val="both"/>
-        <w:rPr>
-          <w:rFonts w:ascii="Times New Roman"/>
-          <w:b/>
-          <w:sz w:val="24"/>
-          <w:szCs w:val="24"/>
-        </w:rPr>
-      </w:pPr>
-    </w:p>
-    <w:p>
-      <w:pPr>
-        <w:spacing w:line="360" w:lineRule="auto"/>
-        <w:jc w:val="both"/>
-        <w:rPr>
-          <w:rFonts w:ascii="Times New Roman"/>
-          <w:b/>
-          <w:sz w:val="24"/>
-          <w:szCs w:val="24"/>
-        </w:rPr>
-      </w:pPr>
-    </w:p>
-    <w:p>
-      <w:pPr>
-        <w:spacing w:line="360" w:lineRule="auto"/>
-        <w:jc w:val="both"/>
-        <w:rPr>
-          <w:rFonts w:ascii="Times New Roman"/>
-          <w:b/>
-          <w:sz w:val="24"/>
-          <w:szCs w:val="24"/>
-        </w:rPr>
-      </w:pPr>
-    </w:p>
-    <w:p>
-      <w:pPr>
-        <w:spacing w:line="360" w:lineRule="auto"/>
-        <w:jc w:val="both"/>
-        <w:rPr>
-          <w:rFonts w:ascii="Times New Roman"/>
-          <w:b/>
-          <w:sz w:val="24"/>
-          <w:szCs w:val="24"/>
-        </w:rPr>
-      </w:pPr>
-    </w:p>
-    <w:p>
-      <w:pPr>
-        <w:rPr>
-          <w:rFonts w:ascii="Times New Roman"/>
-          <w:b/>
-          <w:sz w:val="24"/>
-          <w:szCs w:val="24"/>
-        </w:rPr>
-      </w:pPr>
-      <w:r>
-        <w:rPr>
-          <w:rFonts w:ascii="Times New Roman"/>
-          <w:b/>
-          <w:sz w:val="24"/>
-          <w:szCs w:val="24"/>
-        </w:rPr>
-        <w:br w:type="page"/>
-      </w:r>
-    </w:p>
-    <w:p>
-      <w:pPr>
-        <w:rPr>
-          <w:rFonts w:ascii="Times New Roman"/>
-          <w:b/>
-          <w:sz w:val="24"/>
-          <w:szCs w:val="24"/>
-        </w:rPr>
-      </w:pPr>
-      <w:r>
-        <w:rPr>
-          <w:rFonts w:ascii="Times New Roman"/>
-          <w:b/>
-          <w:sz w:val="24"/>
-          <w:szCs w:val="24"/>
-        </w:rPr>
-        <w:lastRenderedPageBreak/>
-        <w:t>DIFICULDADES NO DESENVOLVIMENTO</w:t>
-      </w:r>
-    </w:p>
-    <w:p>
-      <w:pPr>
-        <w:rPr>
-          <w:rFonts w:ascii="Times New Roman"/>
-          <w:sz w:val="24"/>
-          <w:szCs w:val="24"/>
-        </w:rPr>
-      </w:pPr>
-      <w:r>
-        <w:rPr>
-          <w:rFonts w:ascii="Times New Roman"/>
-          <w:b/>
-          <w:sz w:val="24"/>
-          <w:szCs w:val="24"/>
-        </w:rPr>
-        <w:tab/>
-      </w:r>
-    </w:p>
-    <w:p>
-      <w:pPr>
-        <w:rPr>
-          <w:rFonts w:ascii="Times New Roman"/>
-          <w:sz w:val="24"/>
-          <w:szCs w:val="24"/>
-        </w:rPr>
-      </w:pPr>
-      <w:r>
-        <w:rPr>
-          <w:rFonts w:ascii="Times New Roman"/>
-          <w:sz w:val="24"/>
-          <w:szCs w:val="24"/>
-        </w:rPr>
-        <w:tab/>
-      </w:r>
-      <w:r>
-        <w:rPr>
-          <w:rFonts w:ascii="Times New Roman"/>
-          <w:sz w:val="24"/>
-          <w:szCs w:val="24"/>
-        </w:rPr>
-        <w:t xml:space="preserve">A grande dificuldade deste trabalho foi a implementação da estrutura </w:t>
-      </w:r>
-      <w:proofErr w:type="spellStart"/>
-      <w:r>
-        <w:rPr>
-          <w:rFonts w:ascii="Times New Roman"/>
-          <w:i/>
-          <w:sz w:val="24"/>
-          <w:szCs w:val="24"/>
-        </w:rPr>
-        <w:t>Audition</w:t>
-      </w:r>
-      <w:proofErr w:type="spellEnd"/>
-      <w:r>
-        <w:rPr>
-          <w:rFonts w:ascii="Times New Roman"/>
-          <w:sz w:val="24"/>
-          <w:szCs w:val="24"/>
-        </w:rPr>
-        <w:t xml:space="preserve"> (Sessão) e todas a operações relacionadas com ela.</w:t>
-      </w:r>
-    </w:p>
-    <w:p>
-      <w:pPr>
-        <w:rPr>
-          <w:rFonts w:ascii="Times New Roman"/>
-          <w:sz w:val="24"/>
-          <w:szCs w:val="24"/>
-        </w:rPr>
-      </w:pPr>
-      <w:r>
-        <w:rPr>
-          <w:rFonts w:ascii="Times New Roman"/>
-          <w:sz w:val="24"/>
-          <w:szCs w:val="24"/>
-        </w:rPr>
-        <w:tab/>
-        <w:t>Em primeiro lugar, o armazenamento dentro de ficheiros. Estas classes, constituídas por uma quantidade grande de atributos, alguns deles de tipos relativamente complexos (como é o caso das estruturas que representavam a Primeira Fase e a Segunda Fase da sessão), que por si só tinham uma representação em ficheiro própria. A leitura e escrita de Sessões foi trabalhosa, mas, julgamos, concluída com sucesso.</w:t>
-      </w:r>
-    </w:p>
-    <w:p>
-      <w:pPr>
-        <w:rPr>
-          <w:rFonts w:ascii="Times New Roman"/>
-          <w:sz w:val="24"/>
-          <w:szCs w:val="24"/>
-        </w:rPr>
-      </w:pPr>
-      <w:r>
-        <w:rPr>
-          <w:rFonts w:ascii="Times New Roman"/>
-          <w:sz w:val="24"/>
-          <w:szCs w:val="24"/>
-        </w:rPr>
-        <w:tab/>
-        <w:t>Por outro lado, a própria marcação de sessões, que envolve a verificação de todo um conjunto de critérios, desde um mínimo e máximo de candidatos, de um número exato de jurados, tendo, por nossa opção, o jurado responsável de ser obrigatoriamente da especialidade da sessão, de não haver duas sessões da mesma especialidade por dia, entre outros.</w:t>
-      </w:r>
     </w:p>
     <w:p>
       <w:pPr>
@@ -6092,7 +6111,7 @@
 </file>
 
 <file path=customXml/itemProps1.xml><?xml version="1.0" encoding="utf-8"?>
-<ds:datastoreItem xmlns:ds="http://schemas.openxmlformats.org/officeDocument/2006/customXml" ds:itemID="{78286978-A7D7-44E0-92FE-E94E3FDB2AF2}">
+<ds:datastoreItem xmlns:ds="http://schemas.openxmlformats.org/officeDocument/2006/customXml" ds:itemID="{19CB73D2-F6D5-440A-9365-A6C4E6130476}">
   <ds:schemaRefs>
     <ds:schemaRef ds:uri="http://schemas.openxmlformats.org/officeDocument/2006/bibliography"/>
   </ds:schemaRefs>

</xml_diff>